<commit_message>
Same initial problem occurs with different data
</commit_message>
<xml_diff>
--- a/Intermediate/CollapseRegion/template/Collapse.docx
+++ b/Intermediate/CollapseRegion/template/Collapse.docx
@@ -2,22 +2,11 @@
 <file path=word/document.xml><?xml version="1.0" encoding="utf-8"?>
 <w:document xmlns:wpc="http://schemas.microsoft.com/office/word/2010/wordprocessingCanvas" xmlns:cx="http://schemas.microsoft.com/office/drawing/2014/chartex" xmlns:cx1="http://schemas.microsoft.com/office/drawing/2015/9/8/chartex" xmlns:cx2="http://schemas.microsoft.com/office/drawing/2015/10/21/chartex" xmlns:cx3="http://schemas.microsoft.com/office/drawing/2016/5/9/chartex" xmlns:cx4="http://schemas.microsoft.com/office/drawing/2016/5/10/chartex" xmlns:cx5="http://schemas.microsoft.com/office/drawing/2016/5/11/chartex" xmlns:cx6="http://schemas.microsoft.com/office/drawing/2016/5/12/chartex" xmlns:cx7="http://schemas.microsoft.com/office/drawing/2016/5/13/chartex" xmlns:cx8="http://schemas.microsoft.com/office/drawing/2016/5/14/chartex" xmlns:mc="http://schemas.openxmlformats.org/markup-compatibility/2006" xmlns:aink="http://schemas.microsoft.com/office/drawing/2016/ink" xmlns:am3d="http://schemas.microsoft.com/office/drawing/2017/model3d" xmlns:o="urn:schemas-microsoft-com:office:office" xmlns:oel="http://schemas.microsoft.com/office/2019/extlst" xmlns:r="http://schemas.openxmlformats.org/officeDocument/2006/relationships" xmlns:m="http://schemas.openxmlformats.org/officeDocument/2006/math" xmlns:v="urn:schemas-microsoft-com:vml" xmlns:wp14="http://schemas.microsoft.com/office/word/2010/wordprocessingDrawing" xmlns:wp="http://schemas.openxmlformats.org/drawingml/2006/wordprocessingDrawing" xmlns:w10="urn:schemas-microsoft-com:office:word" xmlns:w="http://schemas.openxmlformats.org/wordprocessingml/2006/main" xmlns:w14="http://schemas.microsoft.com/office/word/2010/wordml" xmlns:w15="http://schemas.microsoft.com/office/word/2012/wordml" xmlns:w16cex="http://schemas.microsoft.com/office/word/2018/wordml/cex" xmlns:w16cid="http://schemas.microsoft.com/office/word/2016/wordml/cid" xmlns:w16="http://schemas.microsoft.com/office/word/2018/wordml" xmlns:w16du="http://schemas.microsoft.com/office/word/2023/wordml/word16du" xmlns:w16sdtdh="http://schemas.microsoft.com/office/word/2020/wordml/sdtdatahash" xmlns:w16sdtfl="http://schemas.microsoft.com/office/word/2024/wordml/sdtformatlock" xmlns:w16se="http://schemas.microsoft.com/office/word/2015/wordml/symex" xmlns:wpg="http://schemas.microsoft.com/office/word/2010/wordprocessingGroup" xmlns:wpi="http://schemas.microsoft.com/office/word/2010/wordprocessingInk" xmlns:wne="http://schemas.microsoft.com/office/word/2006/wordml" xmlns:wps="http://schemas.microsoft.com/office/word/2010/wordprocessingShape" mc:Ignorable="w14 w15 w16se w16cid w16 w16cex w16sdtdh w16sdtfl w16du wp14">
   <w:body>
-    <w:p>
-      <w:pPr>
-        <w:rPr>
-          <w:lang w:val="en-AU"/>
-        </w:rPr>
-      </w:pPr>
-    </w:p>
-    <w:p>
-      <w:pPr>
-        <w:rPr>
-          <w:lang w:val="en-AU"/>
-        </w:rPr>
-      </w:pPr>
-    </w:p>
+    <w:p/>
+    <w:p/>
     <w:tbl>
       <w:tblPr>
+        <w:tblStyle w:val="TemplaterContainer"/>
         <w:tblW w:w="0" w:type="auto"/>
         <w:tblLayout w:type="fixed"/>
         <w:tblLook w:val="04A0" w:firstRow="1" w:lastRow="0" w:firstColumn="1" w:lastColumn="0" w:noHBand="0" w:noVBand="1"/>
@@ -29,94 +18,88 @@
         <w:tc>
           <w:tcPr>
             <w:tcW w:w="10082" w:type="dxa"/>
+            <w:shd w:val="clear" w:color="auto" w:fill="auto"/>
           </w:tcPr>
           <w:p>
             <w:pPr>
-              <w:rPr>
-                <w:lang w:val="en-AU"/>
-              </w:rPr>
+              <w:pStyle w:val="BodyText"/>
             </w:pPr>
             <w:r>
               <w:rPr>
                 <w:color w:val="7030A0"/>
-                <w:sz w:val="18"/>
-                <w:szCs w:val="18"/>
-                <w:lang w:val="en-AU"/>
+                <w:sz w:val="12"/>
+                <w:szCs w:val="12"/>
               </w:rPr>
-              <w:t>[[</w:t>
+              <w:t>[</w:t>
             </w:r>
             <w:r>
               <w:rPr>
                 <w:color w:val="7030A0"/>
-                <w:sz w:val="18"/>
-                <w:szCs w:val="18"/>
-                <w:lang w:val="en-AU"/>
+                <w:sz w:val="12"/>
+                <w:szCs w:val="12"/>
               </w:rPr>
-              <w:t>getLoans.getBank]:</w:t>
+              <w:t>[</w:t>
             </w:r>
             <w:r>
               <w:rPr>
                 <w:color w:val="7030A0"/>
-                <w:sz w:val="18"/>
-                <w:szCs w:val="18"/>
-                <w:lang w:val="en-AU"/>
+                <w:sz w:val="12"/>
+                <w:szCs w:val="12"/>
               </w:rPr>
-              <w:t>show</w:t>
+              <w:t>Pricing.FeesSection_MID_Other]:showIf</w:t>
             </w:r>
             <w:r>
               <w:rPr>
                 <w:color w:val="7030A0"/>
-                <w:sz w:val="18"/>
-                <w:szCs w:val="18"/>
-                <w:lang w:val="en-AU"/>
+                <w:sz w:val="12"/>
+                <w:szCs w:val="12"/>
               </w:rPr>
-              <w:t>If(Big Bank)</w:t>
+              <w:t>(</w:t>
             </w:r>
             <w:r>
               <w:rPr>
                 <w:color w:val="7030A0"/>
-                <w:sz w:val="18"/>
-                <w:szCs w:val="18"/>
-                <w:lang w:val="en-AU"/>
+                <w:sz w:val="12"/>
+                <w:szCs w:val="12"/>
+              </w:rPr>
+              <w:t>Y</w:t>
+            </w:r>
+            <w:r>
+              <w:rPr>
+                <w:color w:val="7030A0"/>
+                <w:sz w:val="12"/>
+                <w:szCs w:val="12"/>
+              </w:rPr>
+              <w:t>)</w:t>
+            </w:r>
+            <w:r>
+              <w:rPr>
+                <w:color w:val="7030A0"/>
+                <w:sz w:val="12"/>
+                <w:szCs w:val="12"/>
               </w:rPr>
               <w:t>]</w:t>
             </w:r>
             <w:r>
-              <w:rPr>
-                <w:lang w:val="en-AU"/>
-              </w:rPr>
-              <w:t>Bank: [[</w:t>
+              <w:t>The below fee schedule applies</w:t>
             </w:r>
             <w:r>
-              <w:rPr>
-                <w:lang w:val="en-AU"/>
-              </w:rPr>
-              <w:t>getLoans.getBank</w:t>
+              <w:t>…</w:t>
             </w:r>
             <w:r>
-              <w:rPr>
-                <w:lang w:val="en-AU"/>
-              </w:rPr>
-              <w:t>]]</w:t>
+              <w:br/>
             </w:r>
             <w:r>
-              <w:rPr>
-                <w:lang w:val="en-AU"/>
-              </w:rPr>
               <w:br/>
-              <w:t xml:space="preserve">Loan: </w:t>
+              <w:t>Pricing.FeesSection_MID_Other = [[Pricing.FeesSection_MID_Other]]</w:t>
             </w:r>
+          </w:p>
+          <w:p>
+            <w:pPr>
+              <w:pStyle w:val="BodyText"/>
+            </w:pPr>
             <w:r>
-              <w:rPr>
-                <w:lang w:val="en-AU"/>
-              </w:rPr>
-              <w:t>$</w:t>
-            </w:r>
-            <w:r>
-              <w:rPr>
-                <w:lang w:val="en-US"/>
-              </w:rPr>
-              <w:t>[[getLoans.getAmount]]</w:t>
+              <w:t>Pricing.eftposRental_exclGST = [[Pricing.eftposRental_exclGST]]</w:t>
             </w:r>
           </w:p>
         </w:tc>
@@ -124,8 +107,18 @@
     </w:tbl>
     <w:p>
       <w:pPr>
+        <w:pStyle w:val="BodyText"/>
+      </w:pPr>
+    </w:p>
+    <w:p>
+      <w:pPr>
+        <w:pStyle w:val="BodyText"/>
+      </w:pPr>
+    </w:p>
+    <w:p>
+      <w:pPr>
         <w:rPr>
-          <w:lang w:val="en-US"/>
+          <w:lang w:val="en-AU"/>
         </w:rPr>
       </w:pPr>
     </w:p>
@@ -1052,6 +1045,68 @@
       <w:lang w:val="en-AU"/>
     </w:rPr>
   </w:style>
+  <w:style w:type="paragraph" w:customStyle="1" w:styleId="BodyText">
+    <w:name w:val="BodyText"/>
+    <w:basedOn w:val="Normal"/>
+    <w:link w:val="BodyTextChar"/>
+    <w:qFormat/>
+    <w:rsid w:val="004672F9"/>
+    <w:pPr>
+      <w:keepLines/>
+      <w:tabs>
+        <w:tab w:val="left" w:pos="709"/>
+      </w:tabs>
+      <w:suppressAutoHyphens/>
+      <w:autoSpaceDE w:val="0"/>
+      <w:autoSpaceDN w:val="0"/>
+      <w:spacing w:after="120" w:line="264" w:lineRule="auto"/>
+    </w:pPr>
+    <w:rPr>
+      <w:rFonts w:eastAsia="MS PGothic" w:cs="Arial"/>
+      <w:color w:val="231F20"/>
+      <w:sz w:val="16"/>
+      <w:szCs w:val="16"/>
+      <w:lang w:val="en-AU"/>
+    </w:rPr>
+  </w:style>
+  <w:style w:type="character" w:customStyle="1" w:styleId="BodyTextChar">
+    <w:name w:val="BodyText Char"/>
+    <w:basedOn w:val="DefaultParagraphFont"/>
+    <w:link w:val="BodyText"/>
+    <w:rsid w:val="004672F9"/>
+    <w:rPr>
+      <w:rFonts w:eastAsia="MS PGothic" w:cs="Arial"/>
+      <w:color w:val="231F20"/>
+      <w:sz w:val="16"/>
+      <w:szCs w:val="16"/>
+      <w:lang w:val="en-AU"/>
+    </w:rPr>
+  </w:style>
+  <w:style w:type="table" w:customStyle="1" w:styleId="TemplaterContainer">
+    <w:name w:val="Templater Container"/>
+    <w:basedOn w:val="TableNormal"/>
+    <w:uiPriority w:val="99"/>
+    <w:rsid w:val="004672F9"/>
+    <w:pPr>
+      <w:suppressAutoHyphens/>
+      <w:spacing w:after="0" w:line="240" w:lineRule="auto"/>
+    </w:pPr>
+    <w:rPr>
+      <w:rFonts w:eastAsiaTheme="minorEastAsia"/>
+      <w:sz w:val="20"/>
+      <w:szCs w:val="20"/>
+      <w:lang w:val="en-AU"/>
+    </w:rPr>
+    <w:tblPr>
+      <w:tblCellMar>
+        <w:left w:w="0" w:type="dxa"/>
+        <w:right w:w="0" w:type="dxa"/>
+      </w:tblCellMar>
+    </w:tblPr>
+    <w:tcPr>
+      <w:shd w:val="clear" w:color="auto" w:fill="FFFFFF" w:themeFill="background1"/>
+    </w:tcPr>
+  </w:style>
 </w:styles>
 </file>
 

</xml_diff>